<commit_message>
Presentation - BW Commit #4
</commit_message>
<xml_diff>
--- a/Presentation.docx
+++ b/Presentation.docx
@@ -93,29 +93,13 @@
         </w:r>
       </w:hyperlink>
       <w:r>
-        <w:t xml:space="preserve">).  Thus, income has remained relatively </w:t>
-      </w:r>
-      <w:proofErr w:type="gramStart"/>
-      <w:r>
-        <w:t>stagnant</w:t>
-      </w:r>
-      <w:proofErr w:type="gramEnd"/>
-      <w:r>
-        <w:t xml:space="preserve"> but housing prices continue to increase at astronomical rates. </w:t>
+        <w:t xml:space="preserve">).  Thus, income has remained relatively stagnant but housing prices continue to increase at astronomical rates. </w:t>
       </w:r>
       <w:r>
         <w:t>For</w:t>
       </w:r>
       <w:r>
-        <w:t xml:space="preserve"> members of our team who are current </w:t>
-      </w:r>
-      <w:proofErr w:type="gramStart"/>
-      <w:r>
-        <w:t>home owners</w:t>
-      </w:r>
-      <w:proofErr w:type="gramEnd"/>
-      <w:r>
-        <w:t xml:space="preserve"> or even individuals looking to buy a home, we are living through this era where homes are quite factually unaffordable based on areas. For our team members living in the DMV area that fact is all too real. </w:t>
+        <w:t xml:space="preserve"> members of our team who are current home owners or even individuals looking to buy a home, we are living through this era where homes are quite factually unaffordable based on areas. For our team members living in the DMV area that fact is all too real. </w:t>
       </w:r>
     </w:p>
     <w:p>
@@ -124,6 +108,9 @@
       </w:pPr>
       <w:r>
         <w:t>This project is a means to shed light on such hardships currently faced and to potentially show an alternative path. Is there a city out there with an affordable home that will eventually be the next San Diego or Washington DC? Can we get it at an investment level cost? Can we live out the American Dream of one day owning an affordable home? These are some of the questions we hope to answer. Not just for this project but also for ourselves.</w:t>
+      </w:r>
+      <w:r>
+        <w:t xml:space="preserve"> Using the data we have available, we hope to be able to use machine learning to predict where the next big housing boom will be, potentially allowing users to invest in real estate in those areas before home prices skyrocket.</w:t>
       </w:r>
     </w:p>
     <w:p>
@@ -157,15 +144,7 @@
         <w:t xml:space="preserve"> region by year,</w:t>
       </w:r>
       <w:r>
-        <w:t xml:space="preserve"> median sale price versus median list price, the </w:t>
-      </w:r>
-      <w:proofErr w:type="gramStart"/>
-      <w:r>
-        <w:t>amount</w:t>
-      </w:r>
-      <w:proofErr w:type="gramEnd"/>
-      <w:r>
-        <w:t xml:space="preserve"> of homes sold vs new listings, the</w:t>
+        <w:t xml:space="preserve"> median sale price versus median list price, the amount of homes sold vs new listings, the</w:t>
       </w:r>
       <w:r>
         <w:t xml:space="preserve"> median amount of days on the market before a home is bought, and the amount of times a home is sold above list price. These are some data points that can help answer some of the questions above based on numerous hypotheses. Some of the following hypotheses and related data points are listed below:</w:t>
@@ -207,7 +186,11 @@
         <w:t xml:space="preserve">a home is </w:t>
       </w:r>
       <w:r>
-        <w:t>on the market tend to indicate an increase in demand? In other words, if the homes are being sold faster once listed, does that mean more people are trying to get in on the market? If so, does that mean that the city is already a big city?</w:t>
+        <w:t xml:space="preserve">on the market tend to indicate an increase in demand? In other words, if the homes are being sold faster once listed, does that mean </w:t>
+      </w:r>
+      <w:r>
+        <w:lastRenderedPageBreak/>
+        <w:t>more people are trying to get in on the market? If so, does that mean that the city is already a big city?</w:t>
       </w:r>
     </w:p>
     <w:p>
@@ -219,7 +202,6 @@
         </w:numPr>
       </w:pPr>
       <w:r>
-        <w:lastRenderedPageBreak/>
         <w:t>Do the number of home</w:t>
       </w:r>
       <w:r>
@@ -234,15 +216,7 @@
         <w:t>Finally, based on the above hypotheses what other data points could we potentially incorporate? Should we incorporate census data to see if there’s an inflow and outflow of people from one state to another? Should we see if there’s just a surge of wealthy individuals that happen to move into an area causing a drastic increase in sale prices?</w:t>
       </w:r>
       <w:r>
-        <w:t xml:space="preserve"> </w:t>
-      </w:r>
-      <w:proofErr w:type="gramStart"/>
-      <w:r>
-        <w:t>At the moment</w:t>
-      </w:r>
-      <w:proofErr w:type="gramEnd"/>
-      <w:r>
-        <w:t xml:space="preserve"> this is still something we are working on.</w:t>
+        <w:t xml:space="preserve"> At the moment this is still something we are working on.</w:t>
       </w:r>
     </w:p>
     <w:sectPr>

</xml_diff>